<commit_message>
Especificação do Caso de Uso UC05
Especificação do Caso de Uso UC05 incluindo descrição de interfaces de
usuário
</commit_message>
<xml_diff>
--- a/Requisitos/UC05 - Recuperar Senha.docx
+++ b/Requisitos/UC05 - Recuperar Senha.docx
@@ -184,8 +184,6 @@
         </w:rPr>
         <w:t>Pré-Condições</w:t>
       </w:r>
-      <w:bookmarkStart w:id="0" w:name="_GoBack"/>
-      <w:bookmarkEnd w:id="0"/>
     </w:p>
     <w:p>
       <w:pPr>
@@ -239,7 +237,6 @@
       <w:pPr>
         <w:spacing w:after="0" w:line="360" w:lineRule="auto"/>
         <w:ind w:firstLine="360"/>
-        <w:jc w:val="both"/>
         <w:rPr>
           <w:color w:val="000000"/>
           <w:szCs w:val="24"/>
@@ -250,7 +247,21 @@
           <w:color w:val="000000"/>
           <w:szCs w:val="24"/>
         </w:rPr>
-        <w:t>Senha recuperada.</w:t>
+        <w:t>Senha recuperada</w:t>
+      </w:r>
+      <w:r>
+        <w:rPr>
+          <w:color w:val="000000"/>
+          <w:szCs w:val="24"/>
+        </w:rPr>
+        <w:t>, enviada por e-mail</w:t>
+      </w:r>
+      <w:r>
+        <w:rPr>
+          <w:color w:val="000000"/>
+          <w:szCs w:val="24"/>
+        </w:rPr>
+        <w:t>.</w:t>
       </w:r>
     </w:p>
     <w:p>
@@ -315,23 +326,21 @@
           <w:color w:val="000000"/>
           <w:szCs w:val="24"/>
         </w:rPr>
-        <w:t xml:space="preserve">Usuário aciona a opção “Esqueci a senha” na tela de </w:t>
-      </w:r>
-      <w:proofErr w:type="spellStart"/>
+        <w:t xml:space="preserve">Usuário aciona a opção “Esqueci a senha” na tela </w:t>
+      </w:r>
       <w:r>
         <w:rPr>
           <w:color w:val="000000"/>
           <w:szCs w:val="24"/>
         </w:rPr>
-        <w:t>login</w:t>
-      </w:r>
-      <w:proofErr w:type="spellEnd"/>
+        <w:t>inicial do sistema (interface I01</w:t>
+      </w:r>
       <w:r>
         <w:rPr>
           <w:color w:val="000000"/>
           <w:szCs w:val="24"/>
         </w:rPr>
-        <w:t xml:space="preserve"> do sistema (interface I04).</w:t>
+        <w:t>).</w:t>
       </w:r>
     </w:p>
     <w:p>
@@ -373,7 +382,21 @@
           <w:color w:val="000000"/>
           <w:szCs w:val="24"/>
         </w:rPr>
-        <w:t>Usuário aciona o botão recuperar a senha.</w:t>
+        <w:t>Usuário aciona o botão</w:t>
+      </w:r>
+      <w:r>
+        <w:rPr>
+          <w:color w:val="000000"/>
+          <w:szCs w:val="24"/>
+        </w:rPr>
+        <w:t xml:space="preserve"> R</w:t>
+      </w:r>
+      <w:r>
+        <w:rPr>
+          <w:color w:val="000000"/>
+          <w:szCs w:val="24"/>
+        </w:rPr>
+        <w:t>ecuperar a senha.</w:t>
       </w:r>
     </w:p>
     <w:p>
@@ -445,15 +468,7 @@
           <w:color w:val="000000"/>
           <w:szCs w:val="24"/>
         </w:rPr>
-        <w:t>01 – E-m</w:t>
-      </w:r>
-      <w:r>
-        <w:rPr>
-          <w:b/>
-          <w:color w:val="000000"/>
-          <w:szCs w:val="24"/>
-        </w:rPr>
-        <w:t>ail incorreto ou não encontrado</w:t>
+        <w:t>01 – E-mail incorreto ou não encontrado</w:t>
       </w:r>
     </w:p>
     <w:p>
@@ -507,6 +522,78 @@
     </w:p>
     <w:p>
       <w:pPr>
+        <w:spacing w:after="0" w:line="360" w:lineRule="auto"/>
+        <w:jc w:val="both"/>
+        <w:rPr>
+          <w:szCs w:val="24"/>
+        </w:rPr>
+      </w:pPr>
+    </w:p>
+    <w:p>
+      <w:pPr>
+        <w:spacing w:after="0" w:line="360" w:lineRule="auto"/>
+        <w:jc w:val="both"/>
+        <w:rPr>
+          <w:szCs w:val="24"/>
+        </w:rPr>
+      </w:pPr>
+    </w:p>
+    <w:p>
+      <w:pPr>
+        <w:spacing w:after="0" w:line="360" w:lineRule="auto"/>
+        <w:jc w:val="both"/>
+        <w:rPr>
+          <w:szCs w:val="24"/>
+        </w:rPr>
+      </w:pPr>
+    </w:p>
+    <w:p>
+      <w:pPr>
+        <w:spacing w:after="0" w:line="360" w:lineRule="auto"/>
+        <w:jc w:val="both"/>
+        <w:rPr>
+          <w:szCs w:val="24"/>
+        </w:rPr>
+      </w:pPr>
+    </w:p>
+    <w:p>
+      <w:pPr>
+        <w:spacing w:after="0" w:line="360" w:lineRule="auto"/>
+        <w:jc w:val="both"/>
+        <w:rPr>
+          <w:szCs w:val="24"/>
+        </w:rPr>
+      </w:pPr>
+    </w:p>
+    <w:p>
+      <w:pPr>
+        <w:spacing w:after="0" w:line="360" w:lineRule="auto"/>
+        <w:jc w:val="both"/>
+        <w:rPr>
+          <w:szCs w:val="24"/>
+        </w:rPr>
+      </w:pPr>
+    </w:p>
+    <w:p>
+      <w:pPr>
+        <w:spacing w:after="0" w:line="360" w:lineRule="auto"/>
+        <w:jc w:val="both"/>
+        <w:rPr>
+          <w:szCs w:val="24"/>
+        </w:rPr>
+      </w:pPr>
+    </w:p>
+    <w:p>
+      <w:pPr>
+        <w:spacing w:after="0" w:line="360" w:lineRule="auto"/>
+        <w:jc w:val="both"/>
+        <w:rPr>
+          <w:szCs w:val="24"/>
+        </w:rPr>
+      </w:pPr>
+    </w:p>
+    <w:p>
+      <w:pPr>
         <w:pStyle w:val="PargrafodaLista"/>
         <w:numPr>
           <w:ilvl w:val="0"/>
@@ -524,6 +611,7 @@
           <w:b/>
           <w:szCs w:val="24"/>
         </w:rPr>
+        <w:lastRenderedPageBreak/>
         <w:t>Detalhamento das Interfaces com o Usuário</w:t>
       </w:r>
     </w:p>
@@ -531,18 +619,1339 @@
       <w:pPr>
         <w:pStyle w:val="PargrafodaLista"/>
         <w:numPr>
-          <w:ilvl w:val="0"/>
+          <w:ilvl w:val="1"/>
           <w:numId w:val="1"/>
         </w:numPr>
         <w:spacing w:after="0" w:line="360" w:lineRule="auto"/>
         <w:jc w:val="both"/>
         <w:rPr>
-          <w:szCs w:val="24"/>
-        </w:rPr>
-      </w:pPr>
+          <w:b/>
+          <w:szCs w:val="24"/>
+        </w:rPr>
+      </w:pPr>
+      <w:r>
+        <w:rPr>
+          <w:b/>
+          <w:szCs w:val="24"/>
+        </w:rPr>
+        <w:t>Interface I01 – Tela Inicial do Sistema</w:t>
+      </w:r>
+    </w:p>
+    <w:p>
+      <w:pPr>
+        <w:pStyle w:val="PargrafodaLista"/>
+        <w:numPr>
+          <w:ilvl w:val="2"/>
+          <w:numId w:val="1"/>
+        </w:numPr>
+        <w:spacing w:after="0" w:line="360" w:lineRule="auto"/>
+        <w:jc w:val="both"/>
+        <w:rPr>
+          <w:szCs w:val="24"/>
+        </w:rPr>
+      </w:pPr>
+      <w:r>
+        <w:rPr>
+          <w:szCs w:val="24"/>
+        </w:rPr>
+        <w:t>Interface</w:t>
+      </w:r>
+    </w:p>
+    <w:p>
+      <w:pPr>
+        <w:pStyle w:val="PargrafodaLista"/>
+        <w:spacing w:after="0" w:line="360" w:lineRule="auto"/>
+        <w:ind w:left="1224"/>
+        <w:jc w:val="both"/>
+        <w:rPr>
+          <w:szCs w:val="24"/>
+        </w:rPr>
+      </w:pPr>
+    </w:p>
+    <w:p>
+      <w:pPr>
+        <w:spacing w:after="0" w:line="360" w:lineRule="auto"/>
+        <w:jc w:val="center"/>
+        <w:rPr>
+          <w:szCs w:val="24"/>
+        </w:rPr>
+      </w:pPr>
+      <w:r>
+        <w:rPr>
+          <w:noProof/>
+          <w:szCs w:val="24"/>
+          <w:lang w:eastAsia="pt-BR"/>
+        </w:rPr>
+        <w:drawing>
+          <wp:inline distT="0" distB="0" distL="0" distR="0" wp14:anchorId="349E4B7D" wp14:editId="37C2D812">
+            <wp:extent cx="4048125" cy="2971205"/>
+            <wp:effectExtent l="19050" t="19050" r="9525" b="19685"/>
+            <wp:docPr id="1" name="Imagem 1"/>
+            <wp:cNvGraphicFramePr>
+              <a:graphicFrameLocks xmlns:a="http://schemas.openxmlformats.org/drawingml/2006/main" noChangeAspect="1"/>
+            </wp:cNvGraphicFramePr>
+            <a:graphic xmlns:a="http://schemas.openxmlformats.org/drawingml/2006/main">
+              <a:graphicData uri="http://schemas.openxmlformats.org/drawingml/2006/picture">
+                <pic:pic xmlns:pic="http://schemas.openxmlformats.org/drawingml/2006/picture">
+                  <pic:nvPicPr>
+                    <pic:cNvPr id="0" name="I01.png"/>
+                    <pic:cNvPicPr/>
+                  </pic:nvPicPr>
+                  <pic:blipFill rotWithShape="1">
+                    <a:blip r:embed="rId8">
+                      <a:extLst>
+                        <a:ext uri="{28A0092B-C50C-407E-A947-70E740481C1C}">
+                          <a14:useLocalDpi xmlns:a14="http://schemas.microsoft.com/office/drawing/2010/main" val="0"/>
+                        </a:ext>
+                      </a:extLst>
+                    </a:blip>
+                    <a:srcRect l="14215" r="15538"/>
+                    <a:stretch/>
+                  </pic:blipFill>
+                  <pic:spPr bwMode="auto">
+                    <a:xfrm>
+                      <a:off x="0" y="0"/>
+                      <a:ext cx="4046341" cy="2969895"/>
+                    </a:xfrm>
+                    <a:prstGeom prst="rect">
+                      <a:avLst/>
+                    </a:prstGeom>
+                    <a:ln>
+                      <a:solidFill>
+                        <a:schemeClr val="tx1"/>
+                      </a:solidFill>
+                    </a:ln>
+                    <a:extLst>
+                      <a:ext uri="{53640926-AAD7-44D8-BBD7-CCE9431645EC}">
+                        <a14:shadowObscured xmlns:a14="http://schemas.microsoft.com/office/drawing/2010/main"/>
+                      </a:ext>
+                    </a:extLst>
+                  </pic:spPr>
+                </pic:pic>
+              </a:graphicData>
+            </a:graphic>
+          </wp:inline>
+        </w:drawing>
+      </w:r>
+    </w:p>
+    <w:p>
+      <w:pPr>
+        <w:spacing w:after="0" w:line="360" w:lineRule="auto"/>
+        <w:jc w:val="both"/>
+        <w:rPr>
+          <w:szCs w:val="24"/>
+        </w:rPr>
+      </w:pPr>
+    </w:p>
+    <w:p>
+      <w:pPr>
+        <w:pStyle w:val="PargrafodaLista"/>
+        <w:numPr>
+          <w:ilvl w:val="2"/>
+          <w:numId w:val="1"/>
+        </w:numPr>
+        <w:spacing w:after="0" w:line="360" w:lineRule="auto"/>
+        <w:jc w:val="both"/>
+        <w:rPr>
+          <w:szCs w:val="24"/>
+        </w:rPr>
+      </w:pPr>
+      <w:r>
+        <w:rPr>
+          <w:szCs w:val="24"/>
+        </w:rPr>
+        <w:t>Comandos</w:t>
+      </w:r>
+    </w:p>
+    <w:tbl>
+      <w:tblPr>
+        <w:tblStyle w:val="Tabelacomgrade"/>
+        <w:tblW w:w="0" w:type="auto"/>
+        <w:tblInd w:w="108" w:type="dxa"/>
+        <w:tblLook w:val="04A0" w:firstRow="1" w:lastRow="0" w:firstColumn="1" w:lastColumn="0" w:noHBand="0" w:noVBand="1"/>
+      </w:tblPr>
+      <w:tblGrid>
+        <w:gridCol w:w="2694"/>
+        <w:gridCol w:w="6378"/>
+      </w:tblGrid>
+      <w:tr>
+        <w:tc>
+          <w:tcPr>
+            <w:tcW w:w="2694" w:type="dxa"/>
+          </w:tcPr>
+          <w:p>
+            <w:pPr>
+              <w:pStyle w:val="PargrafodaLista"/>
+              <w:spacing w:line="360" w:lineRule="auto"/>
+              <w:ind w:left="0"/>
+              <w:jc w:val="center"/>
+              <w:rPr>
+                <w:b/>
+                <w:szCs w:val="24"/>
+              </w:rPr>
+            </w:pPr>
+            <w:r>
+              <w:rPr>
+                <w:b/>
+                <w:szCs w:val="24"/>
+              </w:rPr>
+              <w:t>Nome</w:t>
+            </w:r>
+          </w:p>
+        </w:tc>
+        <w:tc>
+          <w:tcPr>
+            <w:tcW w:w="6378" w:type="dxa"/>
+          </w:tcPr>
+          <w:p>
+            <w:pPr>
+              <w:pStyle w:val="PargrafodaLista"/>
+              <w:spacing w:line="360" w:lineRule="auto"/>
+              <w:ind w:left="0"/>
+              <w:jc w:val="center"/>
+              <w:rPr>
+                <w:b/>
+                <w:szCs w:val="24"/>
+              </w:rPr>
+            </w:pPr>
+            <w:r>
+              <w:rPr>
+                <w:b/>
+                <w:szCs w:val="24"/>
+              </w:rPr>
+              <w:t>Ação</w:t>
+            </w:r>
+          </w:p>
+        </w:tc>
+      </w:tr>
+      <w:tr>
+        <w:tc>
+          <w:tcPr>
+            <w:tcW w:w="2694" w:type="dxa"/>
+          </w:tcPr>
+          <w:p>
+            <w:pPr>
+              <w:pStyle w:val="PargrafodaLista"/>
+              <w:spacing w:line="360" w:lineRule="auto"/>
+              <w:ind w:left="0"/>
+              <w:jc w:val="both"/>
+              <w:rPr>
+                <w:szCs w:val="24"/>
+              </w:rPr>
+            </w:pPr>
+            <w:r>
+              <w:rPr>
+                <w:szCs w:val="24"/>
+              </w:rPr>
+              <w:t>Entrar</w:t>
+            </w:r>
+          </w:p>
+        </w:tc>
+        <w:tc>
+          <w:tcPr>
+            <w:tcW w:w="6378" w:type="dxa"/>
+          </w:tcPr>
+          <w:p>
+            <w:pPr>
+              <w:pStyle w:val="PargrafodaLista"/>
+              <w:spacing w:line="360" w:lineRule="auto"/>
+              <w:ind w:left="0"/>
+              <w:jc w:val="both"/>
+              <w:rPr>
+                <w:szCs w:val="24"/>
+              </w:rPr>
+            </w:pPr>
+            <w:r>
+              <w:rPr>
+                <w:szCs w:val="24"/>
+              </w:rPr>
+              <w:t>Aciona o UC06</w:t>
+            </w:r>
+          </w:p>
+        </w:tc>
+      </w:tr>
+      <w:tr>
+        <w:tc>
+          <w:tcPr>
+            <w:tcW w:w="2694" w:type="dxa"/>
+          </w:tcPr>
+          <w:p>
+            <w:pPr>
+              <w:pStyle w:val="PargrafodaLista"/>
+              <w:spacing w:line="360" w:lineRule="auto"/>
+              <w:ind w:left="0"/>
+              <w:jc w:val="both"/>
+              <w:rPr>
+                <w:szCs w:val="24"/>
+              </w:rPr>
+            </w:pPr>
+            <w:r>
+              <w:rPr>
+                <w:szCs w:val="24"/>
+              </w:rPr>
+              <w:t>Registrar Usuário</w:t>
+            </w:r>
+          </w:p>
+        </w:tc>
+        <w:tc>
+          <w:tcPr>
+            <w:tcW w:w="6378" w:type="dxa"/>
+          </w:tcPr>
+          <w:p>
+            <w:pPr>
+              <w:pStyle w:val="PargrafodaLista"/>
+              <w:spacing w:line="360" w:lineRule="auto"/>
+              <w:ind w:left="0"/>
+              <w:jc w:val="both"/>
+              <w:rPr>
+                <w:szCs w:val="24"/>
+              </w:rPr>
+            </w:pPr>
+            <w:r>
+              <w:rPr>
+                <w:szCs w:val="24"/>
+              </w:rPr>
+              <w:t>Exibe a interface I02</w:t>
+            </w:r>
+          </w:p>
+        </w:tc>
+      </w:tr>
+      <w:tr>
+        <w:tc>
+          <w:tcPr>
+            <w:tcW w:w="2694" w:type="dxa"/>
+          </w:tcPr>
+          <w:p>
+            <w:pPr>
+              <w:pStyle w:val="PargrafodaLista"/>
+              <w:spacing w:line="360" w:lineRule="auto"/>
+              <w:ind w:left="0"/>
+              <w:jc w:val="both"/>
+              <w:rPr>
+                <w:szCs w:val="24"/>
+              </w:rPr>
+            </w:pPr>
+            <w:r>
+              <w:rPr>
+                <w:szCs w:val="24"/>
+              </w:rPr>
+              <w:t>Esqueci a senha</w:t>
+            </w:r>
+          </w:p>
+        </w:tc>
+        <w:tc>
+          <w:tcPr>
+            <w:tcW w:w="6378" w:type="dxa"/>
+          </w:tcPr>
+          <w:p>
+            <w:pPr>
+              <w:pStyle w:val="PargrafodaLista"/>
+              <w:spacing w:line="360" w:lineRule="auto"/>
+              <w:ind w:left="0"/>
+              <w:jc w:val="both"/>
+              <w:rPr>
+                <w:szCs w:val="24"/>
+              </w:rPr>
+            </w:pPr>
+            <w:r>
+              <w:rPr>
+                <w:szCs w:val="24"/>
+              </w:rPr>
+              <w:t>Exibe a interface I05</w:t>
+            </w:r>
+          </w:p>
+        </w:tc>
+      </w:tr>
+    </w:tbl>
+    <w:p>
+      <w:pPr>
+        <w:pStyle w:val="PargrafodaLista"/>
+        <w:spacing w:after="0" w:line="360" w:lineRule="auto"/>
+        <w:ind w:left="1224"/>
+        <w:jc w:val="both"/>
+        <w:rPr>
+          <w:szCs w:val="24"/>
+        </w:rPr>
+      </w:pPr>
+    </w:p>
+    <w:p>
+      <w:pPr>
+        <w:rPr>
+          <w:szCs w:val="24"/>
+        </w:rPr>
+      </w:pPr>
+      <w:r>
+        <w:rPr>
+          <w:szCs w:val="24"/>
+        </w:rPr>
+        <w:br w:type="page"/>
+      </w:r>
+    </w:p>
+    <w:p>
+      <w:pPr>
+        <w:pStyle w:val="PargrafodaLista"/>
+        <w:numPr>
+          <w:ilvl w:val="1"/>
+          <w:numId w:val="1"/>
+        </w:numPr>
+        <w:spacing w:after="0" w:line="360" w:lineRule="auto"/>
+        <w:jc w:val="both"/>
+        <w:rPr>
+          <w:b/>
+          <w:szCs w:val="24"/>
+        </w:rPr>
+      </w:pPr>
+      <w:r>
+        <w:rPr>
+          <w:b/>
+          <w:szCs w:val="24"/>
+        </w:rPr>
+        <w:lastRenderedPageBreak/>
+        <w:t>Interface I0</w:t>
+      </w:r>
+      <w:r>
+        <w:rPr>
+          <w:b/>
+          <w:szCs w:val="24"/>
+        </w:rPr>
+        <w:t>5</w:t>
+      </w:r>
+      <w:r>
+        <w:rPr>
+          <w:b/>
+          <w:szCs w:val="24"/>
+        </w:rPr>
+        <w:t xml:space="preserve"> – Tela </w:t>
+      </w:r>
+      <w:r>
+        <w:rPr>
+          <w:b/>
+          <w:szCs w:val="24"/>
+        </w:rPr>
+        <w:t>Registrar Usuário</w:t>
+      </w:r>
+    </w:p>
+    <w:p>
+      <w:pPr>
+        <w:pStyle w:val="PargrafodaLista"/>
+        <w:numPr>
+          <w:ilvl w:val="2"/>
+          <w:numId w:val="1"/>
+        </w:numPr>
+        <w:spacing w:after="0" w:line="360" w:lineRule="auto"/>
+        <w:jc w:val="both"/>
+        <w:rPr>
+          <w:szCs w:val="24"/>
+        </w:rPr>
+      </w:pPr>
+      <w:r>
+        <w:rPr>
+          <w:szCs w:val="24"/>
+        </w:rPr>
+        <w:t>Interface</w:t>
+      </w:r>
+    </w:p>
+    <w:p>
+      <w:pPr>
+        <w:pStyle w:val="PargrafodaLista"/>
+        <w:spacing w:after="0" w:line="360" w:lineRule="auto"/>
+        <w:ind w:left="1224"/>
+        <w:jc w:val="both"/>
+        <w:rPr>
+          <w:szCs w:val="24"/>
+        </w:rPr>
+      </w:pPr>
+    </w:p>
+    <w:p>
+      <w:pPr>
+        <w:spacing w:after="0" w:line="360" w:lineRule="auto"/>
+        <w:jc w:val="center"/>
+        <w:rPr>
+          <w:szCs w:val="24"/>
+        </w:rPr>
+      </w:pPr>
+      <w:r>
+        <w:rPr>
+          <w:noProof/>
+          <w:szCs w:val="24"/>
+          <w:lang w:eastAsia="pt-BR"/>
+        </w:rPr>
+        <w:drawing>
+          <wp:inline distT="0" distB="0" distL="0" distR="0">
+            <wp:extent cx="4352925" cy="2962275"/>
+            <wp:effectExtent l="19050" t="19050" r="28575" b="28575"/>
+            <wp:docPr id="2" name="Imagem 2"/>
+            <wp:cNvGraphicFramePr>
+              <a:graphicFrameLocks xmlns:a="http://schemas.openxmlformats.org/drawingml/2006/main" noChangeAspect="1"/>
+            </wp:cNvGraphicFramePr>
+            <a:graphic xmlns:a="http://schemas.openxmlformats.org/drawingml/2006/main">
+              <a:graphicData uri="http://schemas.openxmlformats.org/drawingml/2006/picture">
+                <pic:pic xmlns:pic="http://schemas.openxmlformats.org/drawingml/2006/picture">
+                  <pic:nvPicPr>
+                    <pic:cNvPr id="0" name="I05.png"/>
+                    <pic:cNvPicPr/>
+                  </pic:nvPicPr>
+                  <pic:blipFill rotWithShape="1">
+                    <a:blip r:embed="rId9">
+                      <a:extLst>
+                        <a:ext uri="{28A0092B-C50C-407E-A947-70E740481C1C}">
+                          <a14:useLocalDpi xmlns:a14="http://schemas.microsoft.com/office/drawing/2010/main" val="0"/>
+                        </a:ext>
+                      </a:extLst>
+                    </a:blip>
+                    <a:srcRect l="12084" r="12264"/>
+                    <a:stretch/>
+                  </pic:blipFill>
+                  <pic:spPr bwMode="auto">
+                    <a:xfrm>
+                      <a:off x="0" y="0"/>
+                      <a:ext cx="4357591" cy="2965450"/>
+                    </a:xfrm>
+                    <a:prstGeom prst="rect">
+                      <a:avLst/>
+                    </a:prstGeom>
+                    <a:ln>
+                      <a:solidFill>
+                        <a:schemeClr val="tx1"/>
+                      </a:solidFill>
+                    </a:ln>
+                    <a:extLst>
+                      <a:ext uri="{53640926-AAD7-44D8-BBD7-CCE9431645EC}">
+                        <a14:shadowObscured xmlns:a14="http://schemas.microsoft.com/office/drawing/2010/main"/>
+                      </a:ext>
+                    </a:extLst>
+                  </pic:spPr>
+                </pic:pic>
+              </a:graphicData>
+            </a:graphic>
+          </wp:inline>
+        </w:drawing>
+      </w:r>
+    </w:p>
+    <w:p>
+      <w:pPr>
+        <w:spacing w:after="0" w:line="360" w:lineRule="auto"/>
+        <w:jc w:val="both"/>
+        <w:rPr>
+          <w:szCs w:val="24"/>
+        </w:rPr>
+      </w:pPr>
+    </w:p>
+    <w:p>
+      <w:pPr>
+        <w:spacing w:after="0" w:line="360" w:lineRule="auto"/>
+        <w:jc w:val="both"/>
+        <w:rPr>
+          <w:szCs w:val="24"/>
+        </w:rPr>
+      </w:pPr>
+    </w:p>
+    <w:p>
+      <w:pPr>
+        <w:pStyle w:val="PargrafodaLista"/>
+        <w:numPr>
+          <w:ilvl w:val="2"/>
+          <w:numId w:val="1"/>
+        </w:numPr>
+        <w:spacing w:after="0" w:line="360" w:lineRule="auto"/>
+        <w:jc w:val="both"/>
+        <w:rPr>
+          <w:szCs w:val="24"/>
+        </w:rPr>
+      </w:pPr>
+      <w:r>
+        <w:rPr>
+          <w:szCs w:val="24"/>
+        </w:rPr>
+        <w:t>Campos</w:t>
+      </w:r>
+    </w:p>
+    <w:tbl>
+      <w:tblPr>
+        <w:tblStyle w:val="Tabelacomgrade"/>
+        <w:tblW w:w="0" w:type="auto"/>
+        <w:tblInd w:w="108" w:type="dxa"/>
+        <w:tblLook w:val="04A0" w:firstRow="1" w:lastRow="0" w:firstColumn="1" w:lastColumn="0" w:noHBand="0" w:noVBand="1"/>
+      </w:tblPr>
+      <w:tblGrid>
+        <w:gridCol w:w="2268"/>
+        <w:gridCol w:w="1701"/>
+        <w:gridCol w:w="3402"/>
+        <w:gridCol w:w="1808"/>
+      </w:tblGrid>
+      <w:tr>
+        <w:tc>
+          <w:tcPr>
+            <w:tcW w:w="2268" w:type="dxa"/>
+          </w:tcPr>
+          <w:p>
+            <w:pPr>
+              <w:pStyle w:val="PargrafodaLista"/>
+              <w:spacing w:line="360" w:lineRule="auto"/>
+              <w:ind w:left="0"/>
+              <w:jc w:val="center"/>
+              <w:rPr>
+                <w:b/>
+                <w:szCs w:val="24"/>
+              </w:rPr>
+            </w:pPr>
+            <w:r>
+              <w:rPr>
+                <w:b/>
+                <w:szCs w:val="24"/>
+              </w:rPr>
+              <w:t>Nome</w:t>
+            </w:r>
+          </w:p>
+        </w:tc>
+        <w:tc>
+          <w:tcPr>
+            <w:tcW w:w="1701" w:type="dxa"/>
+          </w:tcPr>
+          <w:p>
+            <w:pPr>
+              <w:pStyle w:val="PargrafodaLista"/>
+              <w:spacing w:line="360" w:lineRule="auto"/>
+              <w:ind w:left="0"/>
+              <w:jc w:val="center"/>
+              <w:rPr>
+                <w:b/>
+                <w:szCs w:val="24"/>
+              </w:rPr>
+            </w:pPr>
+            <w:r>
+              <w:rPr>
+                <w:b/>
+                <w:szCs w:val="24"/>
+              </w:rPr>
+              <w:t>Tipo</w:t>
+            </w:r>
+          </w:p>
+        </w:tc>
+        <w:tc>
+          <w:tcPr>
+            <w:tcW w:w="3402" w:type="dxa"/>
+          </w:tcPr>
+          <w:p>
+            <w:pPr>
+              <w:pStyle w:val="PargrafodaLista"/>
+              <w:spacing w:line="360" w:lineRule="auto"/>
+              <w:ind w:left="0"/>
+              <w:jc w:val="center"/>
+              <w:rPr>
+                <w:b/>
+                <w:szCs w:val="24"/>
+              </w:rPr>
+            </w:pPr>
+            <w:r>
+              <w:rPr>
+                <w:b/>
+                <w:szCs w:val="24"/>
+              </w:rPr>
+              <w:t>Valores Válidos</w:t>
+            </w:r>
+          </w:p>
+        </w:tc>
+        <w:tc>
+          <w:tcPr>
+            <w:tcW w:w="1808" w:type="dxa"/>
+          </w:tcPr>
+          <w:p>
+            <w:pPr>
+              <w:pStyle w:val="PargrafodaLista"/>
+              <w:spacing w:line="360" w:lineRule="auto"/>
+              <w:ind w:left="0"/>
+              <w:jc w:val="center"/>
+              <w:rPr>
+                <w:b/>
+                <w:szCs w:val="24"/>
+              </w:rPr>
+            </w:pPr>
+            <w:r>
+              <w:rPr>
+                <w:b/>
+                <w:szCs w:val="24"/>
+              </w:rPr>
+              <w:t>Observações</w:t>
+            </w:r>
+          </w:p>
+        </w:tc>
+      </w:tr>
+      <w:tr>
+        <w:tc>
+          <w:tcPr>
+            <w:tcW w:w="2268" w:type="dxa"/>
+          </w:tcPr>
+          <w:p>
+            <w:pPr>
+              <w:pStyle w:val="PargrafodaLista"/>
+              <w:spacing w:line="360" w:lineRule="auto"/>
+              <w:ind w:left="0"/>
+              <w:rPr>
+                <w:szCs w:val="24"/>
+              </w:rPr>
+            </w:pPr>
+            <w:r>
+              <w:rPr>
+                <w:szCs w:val="24"/>
+              </w:rPr>
+              <w:t>E-mail</w:t>
+            </w:r>
+          </w:p>
+        </w:tc>
+        <w:tc>
+          <w:tcPr>
+            <w:tcW w:w="1701" w:type="dxa"/>
+          </w:tcPr>
+          <w:p>
+            <w:pPr>
+              <w:pStyle w:val="PargrafodaLista"/>
+              <w:spacing w:line="360" w:lineRule="auto"/>
+              <w:ind w:left="0"/>
+              <w:jc w:val="center"/>
+              <w:rPr>
+                <w:szCs w:val="24"/>
+              </w:rPr>
+            </w:pPr>
+            <w:r>
+              <w:rPr>
+                <w:szCs w:val="24"/>
+              </w:rPr>
+              <w:t>Alfanumérico</w:t>
+            </w:r>
+          </w:p>
+        </w:tc>
+        <w:tc>
+          <w:tcPr>
+            <w:tcW w:w="3402" w:type="dxa"/>
+          </w:tcPr>
+          <w:p>
+            <w:pPr>
+              <w:pStyle w:val="PargrafodaLista"/>
+              <w:spacing w:line="360" w:lineRule="auto"/>
+              <w:ind w:left="0"/>
+              <w:jc w:val="center"/>
+              <w:rPr>
+                <w:szCs w:val="24"/>
+              </w:rPr>
+            </w:pPr>
+            <w:r>
+              <w:rPr>
+                <w:szCs w:val="24"/>
+              </w:rPr>
+              <w:t>E-mail válido</w:t>
+            </w:r>
+          </w:p>
+        </w:tc>
+        <w:tc>
+          <w:tcPr>
+            <w:tcW w:w="1808" w:type="dxa"/>
+          </w:tcPr>
+          <w:p>
+            <w:pPr>
+              <w:pStyle w:val="PargrafodaLista"/>
+              <w:spacing w:line="360" w:lineRule="auto"/>
+              <w:ind w:left="0"/>
+              <w:jc w:val="center"/>
+              <w:rPr>
+                <w:szCs w:val="24"/>
+              </w:rPr>
+            </w:pPr>
+            <w:r>
+              <w:rPr>
+                <w:szCs w:val="24"/>
+              </w:rPr>
+              <w:t>Obrigatório</w:t>
+            </w:r>
+          </w:p>
+        </w:tc>
+      </w:tr>
+    </w:tbl>
+    <w:p>
+      <w:pPr>
+        <w:spacing w:after="0" w:line="360" w:lineRule="auto"/>
+        <w:jc w:val="both"/>
+        <w:rPr>
+          <w:szCs w:val="24"/>
+        </w:rPr>
+      </w:pPr>
+    </w:p>
+    <w:p>
+      <w:pPr>
+        <w:spacing w:after="0" w:line="360" w:lineRule="auto"/>
+        <w:jc w:val="both"/>
+        <w:rPr>
+          <w:szCs w:val="24"/>
+        </w:rPr>
+      </w:pPr>
+    </w:p>
+    <w:p>
+      <w:pPr>
+        <w:pStyle w:val="PargrafodaLista"/>
+        <w:numPr>
+          <w:ilvl w:val="2"/>
+          <w:numId w:val="1"/>
+        </w:numPr>
+        <w:spacing w:after="0" w:line="360" w:lineRule="auto"/>
+        <w:jc w:val="both"/>
+        <w:rPr>
+          <w:szCs w:val="24"/>
+        </w:rPr>
+      </w:pPr>
+      <w:r>
+        <w:rPr>
+          <w:szCs w:val="24"/>
+        </w:rPr>
+        <w:t>Comandos</w:t>
+      </w:r>
+    </w:p>
+    <w:tbl>
+      <w:tblPr>
+        <w:tblStyle w:val="Tabelacomgrade"/>
+        <w:tblW w:w="0" w:type="auto"/>
+        <w:tblInd w:w="108" w:type="dxa"/>
+        <w:tblLook w:val="04A0" w:firstRow="1" w:lastRow="0" w:firstColumn="1" w:lastColumn="0" w:noHBand="0" w:noVBand="1"/>
+      </w:tblPr>
+      <w:tblGrid>
+        <w:gridCol w:w="2694"/>
+        <w:gridCol w:w="6378"/>
+      </w:tblGrid>
+      <w:tr>
+        <w:tc>
+          <w:tcPr>
+            <w:tcW w:w="2694" w:type="dxa"/>
+          </w:tcPr>
+          <w:p>
+            <w:pPr>
+              <w:pStyle w:val="PargrafodaLista"/>
+              <w:spacing w:line="360" w:lineRule="auto"/>
+              <w:ind w:left="0"/>
+              <w:jc w:val="center"/>
+              <w:rPr>
+                <w:b/>
+                <w:szCs w:val="24"/>
+              </w:rPr>
+            </w:pPr>
+            <w:r>
+              <w:rPr>
+                <w:b/>
+                <w:szCs w:val="24"/>
+              </w:rPr>
+              <w:t>Nome</w:t>
+            </w:r>
+          </w:p>
+        </w:tc>
+        <w:tc>
+          <w:tcPr>
+            <w:tcW w:w="6378" w:type="dxa"/>
+          </w:tcPr>
+          <w:p>
+            <w:pPr>
+              <w:pStyle w:val="PargrafodaLista"/>
+              <w:spacing w:line="360" w:lineRule="auto"/>
+              <w:ind w:left="0"/>
+              <w:jc w:val="center"/>
+              <w:rPr>
+                <w:b/>
+                <w:szCs w:val="24"/>
+              </w:rPr>
+            </w:pPr>
+            <w:r>
+              <w:rPr>
+                <w:b/>
+                <w:szCs w:val="24"/>
+              </w:rPr>
+              <w:t>Ação</w:t>
+            </w:r>
+          </w:p>
+        </w:tc>
+      </w:tr>
+      <w:tr>
+        <w:tc>
+          <w:tcPr>
+            <w:tcW w:w="2694" w:type="dxa"/>
+          </w:tcPr>
+          <w:p>
+            <w:pPr>
+              <w:pStyle w:val="PargrafodaLista"/>
+              <w:spacing w:line="360" w:lineRule="auto"/>
+              <w:ind w:left="0"/>
+              <w:jc w:val="both"/>
+              <w:rPr>
+                <w:szCs w:val="24"/>
+              </w:rPr>
+            </w:pPr>
+            <w:r>
+              <w:rPr>
+                <w:szCs w:val="24"/>
+              </w:rPr>
+              <w:t>R</w:t>
+            </w:r>
+            <w:r>
+              <w:rPr>
+                <w:szCs w:val="24"/>
+              </w:rPr>
+              <w:t>ecuperar senha</w:t>
+            </w:r>
+          </w:p>
+        </w:tc>
+        <w:tc>
+          <w:tcPr>
+            <w:tcW w:w="6378" w:type="dxa"/>
+          </w:tcPr>
+          <w:p>
+            <w:pPr>
+              <w:pStyle w:val="PargrafodaLista"/>
+              <w:spacing w:line="360" w:lineRule="auto"/>
+              <w:ind w:left="0"/>
+              <w:jc w:val="both"/>
+              <w:rPr>
+                <w:szCs w:val="24"/>
+              </w:rPr>
+            </w:pPr>
+            <w:r>
+              <w:rPr>
+                <w:szCs w:val="24"/>
+              </w:rPr>
+              <w:t xml:space="preserve">Aciona o </w:t>
+            </w:r>
+            <w:r>
+              <w:rPr>
+                <w:szCs w:val="24"/>
+              </w:rPr>
+              <w:t>UC05 e exibe a interface I06</w:t>
+            </w:r>
+          </w:p>
+        </w:tc>
+      </w:tr>
+      <w:tr>
+        <w:tc>
+          <w:tcPr>
+            <w:tcW w:w="2694" w:type="dxa"/>
+          </w:tcPr>
+          <w:p>
+            <w:pPr>
+              <w:pStyle w:val="PargrafodaLista"/>
+              <w:spacing w:line="360" w:lineRule="auto"/>
+              <w:ind w:left="0"/>
+              <w:jc w:val="both"/>
+              <w:rPr>
+                <w:szCs w:val="24"/>
+              </w:rPr>
+            </w:pPr>
+            <w:r>
+              <w:rPr>
+                <w:szCs w:val="24"/>
+              </w:rPr>
+              <w:t>Voltar</w:t>
+            </w:r>
+          </w:p>
+        </w:tc>
+        <w:tc>
+          <w:tcPr>
+            <w:tcW w:w="6378" w:type="dxa"/>
+          </w:tcPr>
+          <w:p>
+            <w:pPr>
+              <w:pStyle w:val="PargrafodaLista"/>
+              <w:spacing w:line="360" w:lineRule="auto"/>
+              <w:ind w:left="0"/>
+              <w:jc w:val="both"/>
+              <w:rPr>
+                <w:szCs w:val="24"/>
+              </w:rPr>
+            </w:pPr>
+            <w:r>
+              <w:rPr>
+                <w:szCs w:val="24"/>
+              </w:rPr>
+              <w:t>Retorna para a Tela Inicial do Sistema I01</w:t>
+            </w:r>
+          </w:p>
+        </w:tc>
+      </w:tr>
+    </w:tbl>
+    <w:p>
+      <w:pPr>
+        <w:pStyle w:val="PargrafodaLista"/>
+        <w:spacing w:after="0" w:line="360" w:lineRule="auto"/>
+        <w:ind w:left="1224"/>
+        <w:jc w:val="both"/>
+        <w:rPr>
+          <w:szCs w:val="24"/>
+        </w:rPr>
+      </w:pPr>
+    </w:p>
+    <w:p>
+      <w:pPr>
+        <w:pStyle w:val="PargrafodaLista"/>
+        <w:spacing w:after="0" w:line="360" w:lineRule="auto"/>
+        <w:ind w:left="1224"/>
+        <w:jc w:val="both"/>
+        <w:rPr>
+          <w:szCs w:val="24"/>
+        </w:rPr>
+      </w:pPr>
+    </w:p>
+    <w:p>
+      <w:pPr>
+        <w:pStyle w:val="PargrafodaLista"/>
+        <w:spacing w:after="0" w:line="360" w:lineRule="auto"/>
+        <w:ind w:left="1224"/>
+        <w:jc w:val="both"/>
+        <w:rPr>
+          <w:szCs w:val="24"/>
+        </w:rPr>
+      </w:pPr>
+    </w:p>
+    <w:p>
+      <w:pPr>
+        <w:pStyle w:val="PargrafodaLista"/>
+        <w:spacing w:after="0" w:line="360" w:lineRule="auto"/>
+        <w:ind w:left="1224"/>
+        <w:jc w:val="both"/>
+        <w:rPr>
+          <w:szCs w:val="24"/>
+        </w:rPr>
+      </w:pPr>
+    </w:p>
+    <w:p>
+      <w:pPr>
+        <w:pStyle w:val="PargrafodaLista"/>
+        <w:spacing w:after="0" w:line="360" w:lineRule="auto"/>
+        <w:ind w:left="1224"/>
+        <w:jc w:val="both"/>
+        <w:rPr>
+          <w:szCs w:val="24"/>
+        </w:rPr>
+      </w:pPr>
+    </w:p>
+    <w:p>
+      <w:pPr>
+        <w:pStyle w:val="PargrafodaLista"/>
+        <w:spacing w:after="0" w:line="360" w:lineRule="auto"/>
+        <w:ind w:left="1224"/>
+        <w:jc w:val="both"/>
+        <w:rPr>
+          <w:szCs w:val="24"/>
+        </w:rPr>
+      </w:pPr>
+    </w:p>
+    <w:p>
+      <w:pPr>
+        <w:pStyle w:val="PargrafodaLista"/>
+        <w:spacing w:after="0" w:line="360" w:lineRule="auto"/>
+        <w:ind w:left="1224"/>
+        <w:jc w:val="both"/>
+        <w:rPr>
+          <w:szCs w:val="24"/>
+        </w:rPr>
+      </w:pPr>
+    </w:p>
+    <w:p>
+      <w:pPr>
+        <w:pStyle w:val="PargrafodaLista"/>
+        <w:spacing w:after="0" w:line="360" w:lineRule="auto"/>
+        <w:ind w:left="1224"/>
+        <w:jc w:val="both"/>
+        <w:rPr>
+          <w:szCs w:val="24"/>
+        </w:rPr>
+      </w:pPr>
+    </w:p>
+    <w:p>
+      <w:pPr>
+        <w:pStyle w:val="PargrafodaLista"/>
+        <w:numPr>
+          <w:ilvl w:val="1"/>
+          <w:numId w:val="1"/>
+        </w:numPr>
+        <w:spacing w:after="0" w:line="360" w:lineRule="auto"/>
+        <w:jc w:val="both"/>
+        <w:rPr>
+          <w:b/>
+          <w:szCs w:val="24"/>
+        </w:rPr>
+      </w:pPr>
+      <w:r>
+        <w:rPr>
+          <w:b/>
+          <w:szCs w:val="24"/>
+        </w:rPr>
+        <w:lastRenderedPageBreak/>
+        <w:t>Interface I0</w:t>
+      </w:r>
+      <w:r>
+        <w:rPr>
+          <w:b/>
+          <w:szCs w:val="24"/>
+        </w:rPr>
+        <w:t>6</w:t>
+      </w:r>
+      <w:r>
+        <w:rPr>
+          <w:b/>
+          <w:szCs w:val="24"/>
+        </w:rPr>
+        <w:t xml:space="preserve"> – Tela </w:t>
+      </w:r>
+      <w:r>
+        <w:rPr>
+          <w:b/>
+          <w:szCs w:val="24"/>
+        </w:rPr>
+        <w:t>Final de Recuperação de Senha</w:t>
+      </w:r>
+    </w:p>
+    <w:p>
+      <w:pPr>
+        <w:pStyle w:val="PargrafodaLista"/>
+        <w:numPr>
+          <w:ilvl w:val="2"/>
+          <w:numId w:val="1"/>
+        </w:numPr>
+        <w:spacing w:after="0" w:line="360" w:lineRule="auto"/>
+        <w:jc w:val="both"/>
+        <w:rPr>
+          <w:szCs w:val="24"/>
+        </w:rPr>
+      </w:pPr>
+      <w:r>
+        <w:rPr>
+          <w:szCs w:val="24"/>
+        </w:rPr>
+        <w:t>Interface</w:t>
+      </w:r>
+    </w:p>
+    <w:p>
+      <w:pPr>
+        <w:pStyle w:val="PargrafodaLista"/>
+        <w:spacing w:after="0" w:line="360" w:lineRule="auto"/>
+        <w:ind w:left="1224"/>
+        <w:jc w:val="both"/>
+        <w:rPr>
+          <w:szCs w:val="24"/>
+        </w:rPr>
+      </w:pPr>
+    </w:p>
+    <w:p>
+      <w:pPr>
+        <w:spacing w:after="0" w:line="360" w:lineRule="auto"/>
+        <w:jc w:val="center"/>
+        <w:rPr>
+          <w:szCs w:val="24"/>
+        </w:rPr>
+      </w:pPr>
+      <w:r>
+        <w:rPr>
+          <w:noProof/>
+          <w:szCs w:val="24"/>
+          <w:lang w:eastAsia="pt-BR"/>
+        </w:rPr>
+        <w:drawing>
+          <wp:inline distT="0" distB="0" distL="0" distR="0">
+            <wp:extent cx="3933825" cy="2971205"/>
+            <wp:effectExtent l="19050" t="19050" r="9525" b="19685"/>
+            <wp:docPr id="3" name="Imagem 3"/>
+            <wp:cNvGraphicFramePr>
+              <a:graphicFrameLocks xmlns:a="http://schemas.openxmlformats.org/drawingml/2006/main" noChangeAspect="1"/>
+            </wp:cNvGraphicFramePr>
+            <a:graphic xmlns:a="http://schemas.openxmlformats.org/drawingml/2006/main">
+              <a:graphicData uri="http://schemas.openxmlformats.org/drawingml/2006/picture">
+                <pic:pic xmlns:pic="http://schemas.openxmlformats.org/drawingml/2006/picture">
+                  <pic:nvPicPr>
+                    <pic:cNvPr id="0" name="I06.png"/>
+                    <pic:cNvPicPr/>
+                  </pic:nvPicPr>
+                  <pic:blipFill rotWithShape="1">
+                    <a:blip r:embed="rId10">
+                      <a:extLst>
+                        <a:ext uri="{28A0092B-C50C-407E-A947-70E740481C1C}">
+                          <a14:useLocalDpi xmlns:a14="http://schemas.microsoft.com/office/drawing/2010/main" val="0"/>
+                        </a:ext>
+                      </a:extLst>
+                    </a:blip>
+                    <a:srcRect l="15206" r="16529"/>
+                    <a:stretch/>
+                  </pic:blipFill>
+                  <pic:spPr bwMode="auto">
+                    <a:xfrm>
+                      <a:off x="0" y="0"/>
+                      <a:ext cx="3932091" cy="2969895"/>
+                    </a:xfrm>
+                    <a:prstGeom prst="rect">
+                      <a:avLst/>
+                    </a:prstGeom>
+                    <a:ln>
+                      <a:solidFill>
+                        <a:schemeClr val="tx1"/>
+                      </a:solidFill>
+                    </a:ln>
+                    <a:extLst>
+                      <a:ext uri="{53640926-AAD7-44D8-BBD7-CCE9431645EC}">
+                        <a14:shadowObscured xmlns:a14="http://schemas.microsoft.com/office/drawing/2010/main"/>
+                      </a:ext>
+                    </a:extLst>
+                  </pic:spPr>
+                </pic:pic>
+              </a:graphicData>
+            </a:graphic>
+          </wp:inline>
+        </w:drawing>
+      </w:r>
+    </w:p>
+    <w:p>
+      <w:pPr>
+        <w:spacing w:after="0" w:line="360" w:lineRule="auto"/>
+        <w:jc w:val="both"/>
+        <w:rPr>
+          <w:szCs w:val="24"/>
+        </w:rPr>
+      </w:pPr>
+    </w:p>
+    <w:p>
+      <w:pPr>
+        <w:pStyle w:val="PargrafodaLista"/>
+        <w:numPr>
+          <w:ilvl w:val="2"/>
+          <w:numId w:val="1"/>
+        </w:numPr>
+        <w:spacing w:after="0" w:line="360" w:lineRule="auto"/>
+        <w:jc w:val="both"/>
+        <w:rPr>
+          <w:szCs w:val="24"/>
+        </w:rPr>
+      </w:pPr>
+      <w:r>
+        <w:rPr>
+          <w:szCs w:val="24"/>
+        </w:rPr>
+        <w:t>Comandos</w:t>
+      </w:r>
+    </w:p>
+    <w:tbl>
+      <w:tblPr>
+        <w:tblStyle w:val="Tabelacomgrade"/>
+        <w:tblW w:w="0" w:type="auto"/>
+        <w:tblInd w:w="108" w:type="dxa"/>
+        <w:tblLook w:val="04A0" w:firstRow="1" w:lastRow="0" w:firstColumn="1" w:lastColumn="0" w:noHBand="0" w:noVBand="1"/>
+      </w:tblPr>
+      <w:tblGrid>
+        <w:gridCol w:w="2694"/>
+        <w:gridCol w:w="6378"/>
+      </w:tblGrid>
+      <w:tr>
+        <w:tc>
+          <w:tcPr>
+            <w:tcW w:w="2694" w:type="dxa"/>
+          </w:tcPr>
+          <w:p>
+            <w:pPr>
+              <w:pStyle w:val="PargrafodaLista"/>
+              <w:spacing w:line="360" w:lineRule="auto"/>
+              <w:ind w:left="0"/>
+              <w:jc w:val="center"/>
+              <w:rPr>
+                <w:b/>
+                <w:szCs w:val="24"/>
+              </w:rPr>
+            </w:pPr>
+            <w:r>
+              <w:rPr>
+                <w:b/>
+                <w:szCs w:val="24"/>
+              </w:rPr>
+              <w:t>Nome</w:t>
+            </w:r>
+          </w:p>
+        </w:tc>
+        <w:tc>
+          <w:tcPr>
+            <w:tcW w:w="6378" w:type="dxa"/>
+          </w:tcPr>
+          <w:p>
+            <w:pPr>
+              <w:pStyle w:val="PargrafodaLista"/>
+              <w:spacing w:line="360" w:lineRule="auto"/>
+              <w:ind w:left="0"/>
+              <w:jc w:val="center"/>
+              <w:rPr>
+                <w:b/>
+                <w:szCs w:val="24"/>
+              </w:rPr>
+            </w:pPr>
+            <w:r>
+              <w:rPr>
+                <w:b/>
+                <w:szCs w:val="24"/>
+              </w:rPr>
+              <w:t>Ação</w:t>
+            </w:r>
+          </w:p>
+        </w:tc>
+      </w:tr>
+      <w:tr>
+        <w:tc>
+          <w:tcPr>
+            <w:tcW w:w="2694" w:type="dxa"/>
+          </w:tcPr>
+          <w:p>
+            <w:pPr>
+              <w:pStyle w:val="PargrafodaLista"/>
+              <w:spacing w:line="360" w:lineRule="auto"/>
+              <w:ind w:left="0"/>
+              <w:jc w:val="both"/>
+              <w:rPr>
+                <w:szCs w:val="24"/>
+              </w:rPr>
+            </w:pPr>
+            <w:r>
+              <w:rPr>
+                <w:szCs w:val="24"/>
+              </w:rPr>
+              <w:t>Voltar</w:t>
+            </w:r>
+          </w:p>
+        </w:tc>
+        <w:tc>
+          <w:tcPr>
+            <w:tcW w:w="6378" w:type="dxa"/>
+          </w:tcPr>
+          <w:p>
+            <w:pPr>
+              <w:pStyle w:val="PargrafodaLista"/>
+              <w:spacing w:line="360" w:lineRule="auto"/>
+              <w:ind w:left="0"/>
+              <w:jc w:val="both"/>
+              <w:rPr>
+                <w:szCs w:val="24"/>
+              </w:rPr>
+            </w:pPr>
+            <w:r>
+              <w:rPr>
+                <w:szCs w:val="24"/>
+              </w:rPr>
+              <w:t>Retorna para a Tela Inicial do Sistema I01</w:t>
+            </w:r>
+          </w:p>
+        </w:tc>
+      </w:tr>
+    </w:tbl>
+    <w:p>
+      <w:pPr>
+        <w:pStyle w:val="PargrafodaLista"/>
+        <w:spacing w:after="0" w:line="360" w:lineRule="auto"/>
+        <w:ind w:left="1224"/>
+        <w:jc w:val="both"/>
+        <w:rPr>
+          <w:szCs w:val="24"/>
+        </w:rPr>
+      </w:pPr>
+      <w:bookmarkStart w:id="0" w:name="_GoBack"/>
+      <w:bookmarkEnd w:id="0"/>
     </w:p>
     <w:sectPr>
-      <w:headerReference w:type="default" r:id="rId8"/>
+      <w:headerReference w:type="default" r:id="rId11"/>
       <w:pgSz w:w="11906" w:h="16838"/>
       <w:pgMar w:top="1701" w:right="1134" w:bottom="1134" w:left="1701" w:header="709" w:footer="709" w:gutter="0"/>
       <w:cols w:space="708"/>
@@ -643,11 +2052,18 @@
             <w:jc w:val="both"/>
           </w:pPr>
           <w:r>
-            <w:t>Projeto S</w:t>
+            <w:t xml:space="preserve">Projeto </w:t>
+          </w:r>
+          <w:proofErr w:type="spellStart"/>
+          <w:proofErr w:type="gramStart"/>
+          <w:r>
+            <w:t>S</w:t>
           </w:r>
           <w:r>
             <w:t>isMed</w:t>
           </w:r>
+          <w:proofErr w:type="spellEnd"/>
+          <w:proofErr w:type="gramEnd"/>
         </w:p>
       </w:tc>
       <w:tc>
@@ -677,8 +2093,13 @@
           <w:r>
             <w:fldChar w:fldCharType="separate"/>
           </w:r>
+          <w:proofErr w:type="gramStart"/>
           <w:r>
-            <w:t>1.</w:t>
+            <w:t>1</w:t>
+          </w:r>
+          <w:proofErr w:type="gramEnd"/>
+          <w:r>
+            <w:t>.</w:t>
           </w:r>
           <w:r>
             <w:fldChar w:fldCharType="end"/>
@@ -1091,6 +2512,55 @@
       <w:contextualSpacing/>
     </w:pPr>
   </w:style>
+  <w:style w:type="table" w:styleId="Tabelacomgrade">
+    <w:name w:val="Table Grid"/>
+    <w:basedOn w:val="Tabelanormal"/>
+    <w:uiPriority w:val="59"/>
+    <w:rsid w:val="001C52FC"/>
+    <w:pPr>
+      <w:spacing w:after="0" w:line="240" w:lineRule="auto"/>
+    </w:pPr>
+    <w:tblPr>
+      <w:tblBorders>
+        <w:top w:val="single" w:sz="4" w:space="0" w:color="auto"/>
+        <w:left w:val="single" w:sz="4" w:space="0" w:color="auto"/>
+        <w:bottom w:val="single" w:sz="4" w:space="0" w:color="auto"/>
+        <w:right w:val="single" w:sz="4" w:space="0" w:color="auto"/>
+        <w:insideH w:val="single" w:sz="4" w:space="0" w:color="auto"/>
+        <w:insideV w:val="single" w:sz="4" w:space="0" w:color="auto"/>
+      </w:tblBorders>
+    </w:tblPr>
+  </w:style>
+  <w:style w:type="paragraph" w:styleId="Textodebalo">
+    <w:name w:val="Balloon Text"/>
+    <w:basedOn w:val="Normal"/>
+    <w:link w:val="TextodebaloChar"/>
+    <w:uiPriority w:val="99"/>
+    <w:semiHidden/>
+    <w:unhideWhenUsed/>
+    <w:rsid w:val="001C52FC"/>
+    <w:pPr>
+      <w:spacing w:after="0" w:line="240" w:lineRule="auto"/>
+    </w:pPr>
+    <w:rPr>
+      <w:rFonts w:ascii="Tahoma" w:hAnsi="Tahoma" w:cs="Tahoma"/>
+      <w:sz w:val="16"/>
+      <w:szCs w:val="16"/>
+    </w:rPr>
+  </w:style>
+  <w:style w:type="character" w:customStyle="1" w:styleId="TextodebaloChar">
+    <w:name w:val="Texto de balão Char"/>
+    <w:basedOn w:val="Fontepargpadro"/>
+    <w:link w:val="Textodebalo"/>
+    <w:uiPriority w:val="99"/>
+    <w:semiHidden/>
+    <w:rsid w:val="001C52FC"/>
+    <w:rPr>
+      <w:rFonts w:ascii="Tahoma" w:hAnsi="Tahoma" w:cs="Tahoma"/>
+      <w:sz w:val="16"/>
+      <w:szCs w:val="16"/>
+    </w:rPr>
+  </w:style>
 </w:styles>
 </file>
 
@@ -1335,6 +2805,55 @@
       <w:ind w:left="720"/>
       <w:contextualSpacing/>
     </w:pPr>
+  </w:style>
+  <w:style w:type="table" w:styleId="Tabelacomgrade">
+    <w:name w:val="Table Grid"/>
+    <w:basedOn w:val="Tabelanormal"/>
+    <w:uiPriority w:val="59"/>
+    <w:rsid w:val="001C52FC"/>
+    <w:pPr>
+      <w:spacing w:after="0" w:line="240" w:lineRule="auto"/>
+    </w:pPr>
+    <w:tblPr>
+      <w:tblBorders>
+        <w:top w:val="single" w:sz="4" w:space="0" w:color="auto"/>
+        <w:left w:val="single" w:sz="4" w:space="0" w:color="auto"/>
+        <w:bottom w:val="single" w:sz="4" w:space="0" w:color="auto"/>
+        <w:right w:val="single" w:sz="4" w:space="0" w:color="auto"/>
+        <w:insideH w:val="single" w:sz="4" w:space="0" w:color="auto"/>
+        <w:insideV w:val="single" w:sz="4" w:space="0" w:color="auto"/>
+      </w:tblBorders>
+    </w:tblPr>
+  </w:style>
+  <w:style w:type="paragraph" w:styleId="Textodebalo">
+    <w:name w:val="Balloon Text"/>
+    <w:basedOn w:val="Normal"/>
+    <w:link w:val="TextodebaloChar"/>
+    <w:uiPriority w:val="99"/>
+    <w:semiHidden/>
+    <w:unhideWhenUsed/>
+    <w:rsid w:val="001C52FC"/>
+    <w:pPr>
+      <w:spacing w:after="0" w:line="240" w:lineRule="auto"/>
+    </w:pPr>
+    <w:rPr>
+      <w:rFonts w:ascii="Tahoma" w:hAnsi="Tahoma" w:cs="Tahoma"/>
+      <w:sz w:val="16"/>
+      <w:szCs w:val="16"/>
+    </w:rPr>
+  </w:style>
+  <w:style w:type="character" w:customStyle="1" w:styleId="TextodebaloChar">
+    <w:name w:val="Texto de balão Char"/>
+    <w:basedOn w:val="Fontepargpadro"/>
+    <w:link w:val="Textodebalo"/>
+    <w:uiPriority w:val="99"/>
+    <w:semiHidden/>
+    <w:rsid w:val="001C52FC"/>
+    <w:rPr>
+      <w:rFonts w:ascii="Tahoma" w:hAnsi="Tahoma" w:cs="Tahoma"/>
+      <w:sz w:val="16"/>
+      <w:szCs w:val="16"/>
+    </w:rPr>
   </w:style>
 </w:styles>
 </file>

</xml_diff>